<commit_message>
cetak label sepatu PDU taruna
</commit_message>
<xml_diff>
--- a/9. PDU TARUNA N(A4 KUNING) T(A4 PINK MUDA) ETO(A4 ORANGE)/Setting Label.docx
+++ b/9. PDU TARUNA N(A4 KUNING) T(A4 PINK MUDA) ETO(A4 ORANGE)/Setting Label.docx
@@ -87,7 +87,7 @@
                 <w:sz w:val="24"/>
                 <w:szCs w:val="24"/>
               </w:rPr>
-              <w:t>G59</w:t>
+              <w:t>A41</w:t>
             </w:r>
             <w:r>
               <w:rPr>
@@ -139,7 +139,7 @@
                 <w:sz w:val="30"/>
                 <w:szCs w:val="30"/>
               </w:rPr>
-              <w:t>WAWAN KURNIAWAN</w:t>
+              <w:t>NIKEN HENDARDINI SS</w:t>
             </w:r>
             <w:r>
               <w:rPr>
@@ -160,21 +160,32 @@
                 <w:szCs w:val="30"/>
               </w:rPr>
             </w:pPr>
-            <w:r>
-              <w:rPr>
-                <w:rFonts w:ascii="Arial" w:hAnsi="Arial" w:cs="Arial"/>
-                <w:sz w:val="24"/>
-                <w:szCs w:val="30"/>
-              </w:rPr>
-              <w:t>KAOS</w:t>
-            </w:r>
+            <w:proofErr w:type="gramStart"/>
             <w:r>
               <w:rPr>
                 <w:rFonts w:ascii="Arial" w:hAnsi="Arial" w:cs="Arial"/>
                 <w:sz w:val="30"/>
                 <w:szCs w:val="30"/>
-              </w:rPr>
-              <w:t xml:space="preserve"> : </w:t>
+                <w:lang w:val="en-US"/>
+              </w:rPr>
+              <w:t xml:space="preserve">SEPATU </w:t>
+            </w:r>
+            <w:r>
+              <w:rPr>
+                <w:rFonts w:ascii="Arial" w:hAnsi="Arial" w:cs="Arial"/>
+                <w:sz w:val="30"/>
+                <w:szCs w:val="30"/>
+              </w:rPr>
+              <w:t>:</w:t>
+            </w:r>
+            <w:proofErr w:type="gramEnd"/>
+            <w:r>
+              <w:rPr>
+                <w:rFonts w:ascii="Arial" w:hAnsi="Arial" w:cs="Arial"/>
+                <w:sz w:val="30"/>
+                <w:szCs w:val="30"/>
+              </w:rPr>
+              <w:t xml:space="preserve"> </w:t>
             </w:r>
             <w:r>
               <w:rPr>
@@ -190,7 +201,7 @@
                 <w:sz w:val="44"/>
                 <w:szCs w:val="30"/>
               </w:rPr>
-              <w:instrText xml:space="preserve"> MERGEFIELD KAOS </w:instrText>
+              <w:instrText xml:space="preserve"> MERGEFIELD SEPATU </w:instrText>
             </w:r>
             <w:r>
               <w:rPr>
@@ -207,7 +218,7 @@
                 <w:sz w:val="44"/>
                 <w:szCs w:val="30"/>
               </w:rPr>
-              <w:t>L</w:t>
+              <w:t>38</w:t>
             </w:r>
             <w:r>
               <w:rPr>
@@ -234,8 +245,17 @@
               <w:rPr>
                 <w:rFonts w:ascii="Arial" w:hAnsi="Arial" w:cs="Arial"/>
                 <w:sz w:val="12"/>
+                <w:lang w:val="en-US"/>
               </w:rPr>
             </w:pPr>
+            <w:r>
+              <w:rPr>
+                <w:rFonts w:ascii="Arial" w:hAnsi="Arial" w:cs="Arial"/>
+                <w:sz w:val="12"/>
+                <w:lang w:val="en-US"/>
+              </w:rPr>
+              <w:t>PDU TARUNA</w:t>
+            </w:r>
           </w:p>
           <w:p>
             <w:pPr>
@@ -267,7 +287,7 @@
                 <w:rFonts w:ascii="Arial" w:hAnsi="Arial" w:cs="Arial"/>
                 <w:noProof/>
               </w:rPr>
-              <w:t>DP 2 NAUTIKA</w:t>
+              <w:t>DIPLOMA III NAUTIKA</w:t>
             </w:r>
             <w:r>
               <w:rPr>
@@ -366,7 +386,7 @@
                 <w:sz w:val="24"/>
                 <w:szCs w:val="24"/>
               </w:rPr>
-              <w:t>G60</w:t>
+              <w:t>A60</w:t>
             </w:r>
             <w:r>
               <w:rPr>
@@ -418,7 +438,7 @@
                 <w:sz w:val="30"/>
                 <w:szCs w:val="30"/>
               </w:rPr>
-              <w:t>SAHRI WIDWIONO</w:t>
+              <w:t>ACHMAD SAMIRI</w:t>
             </w:r>
             <w:r>
               <w:rPr>
@@ -439,13 +459,15 @@
                 <w:szCs w:val="30"/>
               </w:rPr>
             </w:pPr>
+            <w:proofErr w:type="gramStart"/>
             <w:r>
               <w:rPr>
                 <w:rFonts w:ascii="Arial" w:hAnsi="Arial" w:cs="Arial"/>
                 <w:sz w:val="24"/>
                 <w:szCs w:val="30"/>
-              </w:rPr>
-              <w:t>KAOS</w:t>
+                <w:lang w:val="en-US"/>
+              </w:rPr>
+              <w:t>SEPATU</w:t>
             </w:r>
             <w:r>
               <w:rPr>
@@ -453,7 +475,16 @@
                 <w:sz w:val="30"/>
                 <w:szCs w:val="30"/>
               </w:rPr>
-              <w:t xml:space="preserve"> : </w:t>
+              <w:t xml:space="preserve"> :</w:t>
+            </w:r>
+            <w:proofErr w:type="gramEnd"/>
+            <w:r>
+              <w:rPr>
+                <w:rFonts w:ascii="Arial" w:hAnsi="Arial" w:cs="Arial"/>
+                <w:sz w:val="30"/>
+                <w:szCs w:val="30"/>
+              </w:rPr>
+              <w:t xml:space="preserve"> </w:t>
             </w:r>
             <w:r>
               <w:rPr>
@@ -469,7 +500,7 @@
                 <w:sz w:val="44"/>
                 <w:szCs w:val="30"/>
               </w:rPr>
-              <w:instrText xml:space="preserve"> MERGEFIELD KAOS </w:instrText>
+              <w:instrText xml:space="preserve"> MERGEFIELD SEPATU </w:instrText>
             </w:r>
             <w:r>
               <w:rPr>
@@ -486,7 +517,7 @@
                 <w:sz w:val="44"/>
                 <w:szCs w:val="30"/>
               </w:rPr>
-              <w:t>XL</w:t>
+              <w:t>38</w:t>
             </w:r>
             <w:r>
               <w:rPr>
@@ -513,8 +544,17 @@
               <w:rPr>
                 <w:rFonts w:ascii="Arial" w:hAnsi="Arial" w:cs="Arial"/>
                 <w:sz w:val="12"/>
+                <w:lang w:val="en-US"/>
               </w:rPr>
             </w:pPr>
+            <w:r>
+              <w:rPr>
+                <w:rFonts w:ascii="Arial" w:hAnsi="Arial" w:cs="Arial"/>
+                <w:sz w:val="12"/>
+                <w:lang w:val="en-US"/>
+              </w:rPr>
+              <w:t>PDU TARUNA</w:t>
+            </w:r>
           </w:p>
           <w:p>
             <w:pPr>
@@ -546,7 +586,7 @@
                 <w:rFonts w:ascii="Arial" w:hAnsi="Arial" w:cs="Arial"/>
                 <w:noProof/>
               </w:rPr>
-              <w:t>DP 2 NAUTIKA</w:t>
+              <w:t>DP III NAUTIKA</w:t>
             </w:r>
             <w:r>
               <w:rPr>
@@ -645,7 +685,7 @@
                 <w:sz w:val="24"/>
                 <w:szCs w:val="24"/>
               </w:rPr>
-              <w:t>G61</w:t>
+              <w:t>A49</w:t>
             </w:r>
             <w:r>
               <w:rPr>
@@ -697,7 +737,7 @@
                 <w:sz w:val="30"/>
                 <w:szCs w:val="30"/>
               </w:rPr>
-              <w:t>SATUN</w:t>
+              <w:t>RUDY PERMANA ONTO RAEL</w:t>
             </w:r>
             <w:r>
               <w:rPr>
@@ -718,13 +758,15 @@
                 <w:szCs w:val="30"/>
               </w:rPr>
             </w:pPr>
+            <w:proofErr w:type="gramStart"/>
             <w:r>
               <w:rPr>
                 <w:rFonts w:ascii="Arial" w:hAnsi="Arial" w:cs="Arial"/>
                 <w:sz w:val="24"/>
                 <w:szCs w:val="30"/>
-              </w:rPr>
-              <w:t>KAOS</w:t>
+                <w:lang w:val="en-US"/>
+              </w:rPr>
+              <w:t>SEPATU</w:t>
             </w:r>
             <w:r>
               <w:rPr>
@@ -732,7 +774,16 @@
                 <w:sz w:val="30"/>
                 <w:szCs w:val="30"/>
               </w:rPr>
-              <w:t xml:space="preserve"> : </w:t>
+              <w:t xml:space="preserve"> :</w:t>
+            </w:r>
+            <w:proofErr w:type="gramEnd"/>
+            <w:r>
+              <w:rPr>
+                <w:rFonts w:ascii="Arial" w:hAnsi="Arial" w:cs="Arial"/>
+                <w:sz w:val="30"/>
+                <w:szCs w:val="30"/>
+              </w:rPr>
+              <w:t xml:space="preserve"> </w:t>
             </w:r>
             <w:r>
               <w:rPr>
@@ -748,7 +799,7 @@
                 <w:sz w:val="44"/>
                 <w:szCs w:val="30"/>
               </w:rPr>
-              <w:instrText xml:space="preserve"> MERGEFIELD KAOS </w:instrText>
+              <w:instrText xml:space="preserve"> MERGEFIELD SEPATU </w:instrText>
             </w:r>
             <w:r>
               <w:rPr>
@@ -765,7 +816,7 @@
                 <w:sz w:val="44"/>
                 <w:szCs w:val="30"/>
               </w:rPr>
-              <w:t>XL</w:t>
+              <w:t>39</w:t>
             </w:r>
             <w:r>
               <w:rPr>
@@ -792,8 +843,17 @@
               <w:rPr>
                 <w:rFonts w:ascii="Arial" w:hAnsi="Arial" w:cs="Arial"/>
                 <w:sz w:val="12"/>
+                <w:lang w:val="en-US"/>
               </w:rPr>
             </w:pPr>
+            <w:r>
+              <w:rPr>
+                <w:rFonts w:ascii="Arial" w:hAnsi="Arial" w:cs="Arial"/>
+                <w:sz w:val="12"/>
+                <w:lang w:val="en-US"/>
+              </w:rPr>
+              <w:t>PDU TARUNA</w:t>
+            </w:r>
           </w:p>
           <w:p>
             <w:pPr>
@@ -825,7 +885,7 @@
                 <w:rFonts w:ascii="Arial" w:hAnsi="Arial" w:cs="Arial"/>
                 <w:noProof/>
               </w:rPr>
-              <w:t>DP 2 NAUTIKA</w:t>
+              <w:t>DIPLOMA III NAUTIKA</w:t>
             </w:r>
             <w:r>
               <w:rPr>
@@ -861,407 +921,1370 @@
 <wne:recipients xmlns:wpc="http://schemas.microsoft.com/office/word/2010/wordprocessingCanvas" xmlns:cx="http://schemas.microsoft.com/office/drawing/2014/chartex" xmlns:cx1="http://schemas.microsoft.com/office/drawing/2015/9/8/chartex" xmlns:cx2="http://schemas.microsoft.com/office/drawing/2015/10/21/chartex" xmlns:cx3="http://schemas.microsoft.com/office/drawing/2016/5/9/chartex" xmlns:cx4="http://schemas.microsoft.com/office/drawing/2016/5/10/chartex" xmlns:cx5="http://schemas.microsoft.com/office/drawing/2016/5/11/chartex" xmlns:cx6="http://schemas.microsoft.com/office/drawing/2016/5/12/chartex" xmlns:cx7="http://schemas.microsoft.com/office/drawing/2016/5/13/chartex" xmlns:cx8="http://schemas.microsoft.com/office/drawing/2016/5/14/chartex" xmlns:mc="http://schemas.openxmlformats.org/markup-compatibility/2006" xmlns:aink="http://schemas.microsoft.com/office/drawing/2016/ink" xmlns:am3d="http://schemas.microsoft.com/office/drawing/2017/model3d" xmlns:o="urn:schemas-microsoft-com:office:office" xmlns:r="http://schemas.openxmlformats.org/officeDocument/2006/relationships" xmlns:m="http://schemas.openxmlformats.org/officeDocument/2006/math" xmlns:v="urn:schemas-microsoft-com:vml" xmlns:wp14="http://schemas.microsoft.com/office/word/2010/wordprocessingDrawing" xmlns:wp="http://schemas.openxmlformats.org/drawingml/2006/wordprocessingDrawing" xmlns:w10="urn:schemas-microsoft-com:office:word" xmlns:w="http://schemas.openxmlformats.org/wordprocessingml/2006/main" xmlns:w14="http://schemas.microsoft.com/office/word/2010/wordml" xmlns:w15="http://schemas.microsoft.com/office/word/2012/wordml" xmlns:w16cex="http://schemas.microsoft.com/office/word/2018/wordml/cex" xmlns:w16cid="http://schemas.microsoft.com/office/word/2016/wordml/cid" xmlns:w16="http://schemas.microsoft.com/office/word/2018/wordml" xmlns:w16se="http://schemas.microsoft.com/office/word/2015/wordml/symex" xmlns:wpg="http://schemas.microsoft.com/office/word/2010/wordprocessingGroup" xmlns:wpi="http://schemas.microsoft.com/office/word/2010/wordprocessingInk" xmlns:wne="http://schemas.microsoft.com/office/word/2006/wordml" xmlns:wps="http://schemas.microsoft.com/office/word/2010/wordprocessingShape" mc:Ignorable="w14 w15 w16se w16cid w16 w16cex wp14">
   <wne:recipientData>
     <wne:active wne:val="1"/>
-    <wne:hash wne:val="-1273476638"/>
-  </wne:recipientData>
-  <wne:recipientData>
-    <wne:active wne:val="1"/>
-    <wne:hash wne:val="686976876"/>
-  </wne:recipientData>
-  <wne:recipientData>
-    <wne:active wne:val="1"/>
-    <wne:hash wne:val="-572622832"/>
-  </wne:recipientData>
-  <wne:recipientData>
-    <wne:active wne:val="1"/>
-    <wne:hash wne:val="2123303888"/>
-  </wne:recipientData>
-  <wne:recipientData>
-    <wne:active wne:val="1"/>
-    <wne:hash wne:val="1077532162"/>
-  </wne:recipientData>
-  <wne:recipientData>
-    <wne:active wne:val="1"/>
-    <wne:hash wne:val="-691794518"/>
-  </wne:recipientData>
-  <wne:recipientData>
-    <wne:active wne:val="1"/>
-    <wne:hash wne:val="-1078026125"/>
-  </wne:recipientData>
-  <wne:recipientData>
-    <wne:active wne:val="1"/>
-    <wne:hash wne:val="-1820103689"/>
-  </wne:recipientData>
-  <wne:recipientData>
-    <wne:active wne:val="1"/>
-    <wne:hash wne:val="-1045199465"/>
-  </wne:recipientData>
-  <wne:recipientData>
-    <wne:active wne:val="1"/>
-    <wne:hash wne:val="-1277713709"/>
-  </wne:recipientData>
-  <wne:recipientData>
-    <wne:active wne:val="1"/>
-    <wne:hash wne:val="400933061"/>
-  </wne:recipientData>
-  <wne:recipientData>
-    <wne:active wne:val="1"/>
-    <wne:hash wne:val="1629615364"/>
-  </wne:recipientData>
-  <wne:recipientData>
-    <wne:active wne:val="1"/>
-    <wne:hash wne:val="-778336754"/>
-  </wne:recipientData>
-  <wne:recipientData>
-    <wne:active wne:val="1"/>
-    <wne:hash wne:val="1988044892"/>
-  </wne:recipientData>
-  <wne:recipientData>
-    <wne:active wne:val="1"/>
-    <wne:hash wne:val="1628684630"/>
-  </wne:recipientData>
-  <wne:recipientData>
-    <wne:active wne:val="1"/>
-    <wne:hash wne:val="1985282195"/>
-  </wne:recipientData>
-  <wne:recipientData>
-    <wne:active wne:val="1"/>
-    <wne:hash wne:val="-1643325203"/>
-  </wne:recipientData>
-  <wne:recipientData>
-    <wne:active wne:val="1"/>
-    <wne:hash wne:val="1191107981"/>
-  </wne:recipientData>
-  <wne:recipientData>
-    <wne:active wne:val="1"/>
-    <wne:hash wne:val="-1326215026"/>
-  </wne:recipientData>
-  <wne:recipientData>
-    <wne:active wne:val="1"/>
-    <wne:hash wne:val="1893327220"/>
-  </wne:recipientData>
-  <wne:recipientData>
-    <wne:active wne:val="1"/>
-    <wne:hash wne:val="-1864597484"/>
-  </wne:recipientData>
-  <wne:recipientData>
-    <wne:active wne:val="1"/>
-    <wne:hash wne:val="-831000432"/>
-  </wne:recipientData>
-  <wne:recipientData>
-    <wne:active wne:val="1"/>
-    <wne:hash wne:val="1226846221"/>
-  </wne:recipientData>
-  <wne:recipientData>
-    <wne:active wne:val="1"/>
-    <wne:hash wne:val="1767931707"/>
-  </wne:recipientData>
-  <wne:recipientData>
-    <wne:active wne:val="1"/>
-    <wne:hash wne:val="1496970615"/>
-  </wne:recipientData>
-  <wne:recipientData>
-    <wne:active wne:val="1"/>
-    <wne:hash wne:val="-1600503126"/>
-  </wne:recipientData>
-  <wne:recipientData>
-    <wne:active wne:val="1"/>
-    <wne:hash wne:val="215005395"/>
-  </wne:recipientData>
-  <wne:recipientData>
-    <wne:active wne:val="1"/>
-    <wne:hash wne:val="248280145"/>
-  </wne:recipientData>
-  <wne:recipientData>
-    <wne:active wne:val="1"/>
-    <wne:hash wne:val="1206571658"/>
-  </wne:recipientData>
-  <wne:recipientData>
-    <wne:active wne:val="1"/>
-    <wne:hash wne:val="-77351575"/>
-  </wne:recipientData>
-  <wne:recipientData>
-    <wne:active wne:val="1"/>
-    <wne:hash wne:val="-41068847"/>
-  </wne:recipientData>
-  <wne:recipientData>
-    <wne:active wne:val="1"/>
-    <wne:hash wne:val="-1158047865"/>
-  </wne:recipientData>
-  <wne:recipientData>
-    <wne:active wne:val="1"/>
-    <wne:hash wne:val="1815873645"/>
-  </wne:recipientData>
-  <wne:recipientData>
-    <wne:active wne:val="1"/>
-    <wne:hash wne:val="-1464873861"/>
-  </wne:recipientData>
-  <wne:recipientData>
-    <wne:active wne:val="1"/>
-    <wne:hash wne:val="1038616647"/>
-  </wne:recipientData>
-  <wne:recipientData>
-    <wne:active wne:val="1"/>
-    <wne:hash wne:val="-190331270"/>
-  </wne:recipientData>
-  <wne:recipientData>
-    <wne:active wne:val="1"/>
-    <wne:hash wne:val="-75310412"/>
-  </wne:recipientData>
-  <wne:recipientData>
-    <wne:active wne:val="1"/>
-    <wne:hash wne:val="-1832805920"/>
-  </wne:recipientData>
-  <wne:recipientData>
-    <wne:active wne:val="1"/>
-    <wne:hash wne:val="1738299625"/>
-  </wne:recipientData>
-  <wne:recipientData>
-    <wne:active wne:val="1"/>
-    <wne:hash wne:val="-755371203"/>
-  </wne:recipientData>
-  <wne:recipientData>
-    <wne:active wne:val="1"/>
-    <wne:hash wne:val="-1381103380"/>
-  </wne:recipientData>
-  <wne:recipientData>
-    <wne:active wne:val="1"/>
-    <wne:hash wne:val="377940744"/>
-  </wne:recipientData>
-  <wne:recipientData>
-    <wne:active wne:val="1"/>
-    <wne:hash wne:val="351098826"/>
-  </wne:recipientData>
-  <wne:recipientData>
-    <wne:active wne:val="1"/>
-    <wne:hash wne:val="1971848862"/>
-  </wne:recipientData>
-  <wne:recipientData>
-    <wne:active wne:val="1"/>
-    <wne:hash wne:val="-84185893"/>
-  </wne:recipientData>
-  <wne:recipientData>
-    <wne:active wne:val="1"/>
-    <wne:hash wne:val="-1757630604"/>
-  </wne:recipientData>
-  <wne:recipientData>
-    <wne:active wne:val="1"/>
-    <wne:hash wne:val="-1295943218"/>
-  </wne:recipientData>
-  <wne:recipientData>
-    <wne:active wne:val="1"/>
-    <wne:hash wne:val="-1512840564"/>
-  </wne:recipientData>
-  <wne:recipientData>
-    <wne:active wne:val="1"/>
-    <wne:hash wne:val="-1357171789"/>
-  </wne:recipientData>
-  <wne:recipientData>
-    <wne:active wne:val="1"/>
-    <wne:hash wne:val="-759785777"/>
-  </wne:recipientData>
-  <wne:recipientData>
-    <wne:active wne:val="1"/>
-    <wne:hash wne:val="705017060"/>
-  </wne:recipientData>
-  <wne:recipientData>
-    <wne:active wne:val="1"/>
-    <wne:hash wne:val="-1036481580"/>
-  </wne:recipientData>
-  <wne:recipientData>
-    <wne:active wne:val="1"/>
-    <wne:hash wne:val="1792673839"/>
-  </wne:recipientData>
-  <wne:recipientData>
-    <wne:active wne:val="1"/>
-    <wne:hash wne:val="-65343035"/>
-  </wne:recipientData>
-  <wne:recipientData>
-    <wne:active wne:val="1"/>
-    <wne:hash wne:val="925293534"/>
-  </wne:recipientData>
-  <wne:recipientData>
-    <wne:active wne:val="1"/>
-    <wne:hash wne:val="1937035324"/>
-  </wne:recipientData>
-  <wne:recipientData>
-    <wne:active wne:val="1"/>
-    <wne:hash wne:val="-1158575057"/>
-  </wne:recipientData>
-  <wne:recipientData>
-    <wne:active wne:val="1"/>
-    <wne:hash wne:val="1929639686"/>
-  </wne:recipientData>
-  <wne:recipientData>
-    <wne:active wne:val="1"/>
-    <wne:hash wne:val="8364176"/>
-  </wne:recipientData>
-  <wne:recipientData>
-    <wne:active wne:val="1"/>
-    <wne:hash wne:val="-943739606"/>
-  </wne:recipientData>
-  <wne:recipientData>
-    <wne:active wne:val="1"/>
-    <wne:hash wne:val="1749757495"/>
-  </wne:recipientData>
-  <wne:recipientData>
-    <wne:active wne:val="1"/>
-    <wne:hash wne:val="629396793"/>
-  </wne:recipientData>
-  <wne:recipientData>
-    <wne:active wne:val="1"/>
-    <wne:hash wne:val="-350303007"/>
-  </wne:recipientData>
-  <wne:recipientData>
-    <wne:active wne:val="1"/>
-    <wne:hash wne:val="613521607"/>
-  </wne:recipientData>
-  <wne:recipientData>
-    <wne:active wne:val="1"/>
-    <wne:hash wne:val="-1366609948"/>
-  </wne:recipientData>
-  <wne:recipientData>
-    <wne:active wne:val="1"/>
-    <wne:hash wne:val="1121085290"/>
-  </wne:recipientData>
-  <wne:recipientData>
-    <wne:active wne:val="1"/>
-    <wne:hash wne:val="2056397409"/>
-  </wne:recipientData>
-  <wne:recipientData>
-    <wne:active wne:val="1"/>
-    <wne:hash wne:val="-1859156874"/>
-  </wne:recipientData>
-  <wne:recipientData>
-    <wne:active wne:val="1"/>
-    <wne:hash wne:val="-1025398029"/>
-  </wne:recipientData>
-  <wne:recipientData>
-    <wne:active wne:val="1"/>
-    <wne:hash wne:val="278365576"/>
-  </wne:recipientData>
-  <wne:recipientData>
-    <wne:active wne:val="1"/>
-    <wne:hash wne:val="-101933020"/>
-  </wne:recipientData>
-  <wne:recipientData>
-    <wne:active wne:val="1"/>
-    <wne:hash wne:val="1335485564"/>
-  </wne:recipientData>
-  <wne:recipientData>
-    <wne:active wne:val="1"/>
-    <wne:hash wne:val="-1023811513"/>
-  </wne:recipientData>
-  <wne:recipientData>
-    <wne:active wne:val="1"/>
-    <wne:hash wne:val="1548988459"/>
-  </wne:recipientData>
-  <wne:recipientData>
-    <wne:active wne:val="1"/>
-    <wne:hash wne:val="-658934607"/>
-  </wne:recipientData>
-  <wne:recipientData>
-    <wne:active wne:val="1"/>
-    <wne:hash wne:val="-1363215200"/>
-  </wne:recipientData>
-  <wne:recipientData>
-    <wne:active wne:val="1"/>
-    <wne:hash wne:val="1356337336"/>
-  </wne:recipientData>
-  <wne:recipientData>
-    <wne:active wne:val="1"/>
-    <wne:hash wne:val="1177400335"/>
-  </wne:recipientData>
-  <wne:recipientData>
-    <wne:active wne:val="1"/>
-    <wne:hash wne:val="-1200670696"/>
-  </wne:recipientData>
-  <wne:recipientData>
-    <wne:active wne:val="1"/>
-    <wne:hash wne:val="-1719347125"/>
-  </wne:recipientData>
-  <wne:recipientData>
-    <wne:active wne:val="1"/>
-    <wne:hash wne:val="1628020425"/>
-  </wne:recipientData>
-  <wne:recipientData>
-    <wne:active wne:val="1"/>
-    <wne:hash wne:val="510160893"/>
-  </wne:recipientData>
-  <wne:recipientData>
-    <wne:active wne:val="1"/>
-    <wne:hash wne:val="-83388935"/>
-  </wne:recipientData>
-  <wne:recipientData>
-    <wne:active wne:val="1"/>
-    <wne:hash wne:val="-542000679"/>
-  </wne:recipientData>
-  <wne:recipientData>
-    <wne:active wne:val="1"/>
-    <wne:hash wne:val="-2062823709"/>
-  </wne:recipientData>
-  <wne:recipientData>
-    <wne:active wne:val="1"/>
-    <wne:hash wne:val="1897167980"/>
-  </wne:recipientData>
-  <wne:recipientData>
-    <wne:active wne:val="1"/>
-    <wne:hash wne:val="-287120533"/>
-  </wne:recipientData>
-  <wne:recipientData>
-    <wne:active wne:val="1"/>
-    <wne:hash wne:val="1023224030"/>
-  </wne:recipientData>
-  <wne:recipientData>
-    <wne:active wne:val="1"/>
-    <wne:hash wne:val="-745460632"/>
-  </wne:recipientData>
-  <wne:recipientData>
-    <wne:active wne:val="1"/>
-    <wne:hash wne:val="1055152284"/>
-  </wne:recipientData>
-  <wne:recipientData>
-    <wne:active wne:val="1"/>
-    <wne:hash wne:val="-681742826"/>
-  </wne:recipientData>
-  <wne:recipientData>
-    <wne:active wne:val="1"/>
-    <wne:hash wne:val="-520162824"/>
-  </wne:recipientData>
-  <wne:recipientData>
-    <wne:active wne:val="1"/>
-    <wne:hash wne:val="1162808717"/>
-  </wne:recipientData>
-  <wne:recipientData>
-    <wne:active wne:val="1"/>
-    <wne:hash wne:val="1114236705"/>
-  </wne:recipientData>
-  <wne:recipientData>
-    <wne:active wne:val="1"/>
-    <wne:hash wne:val="-728577838"/>
-  </wne:recipientData>
-  <wne:recipientData>
-    <wne:active wne:val="1"/>
-    <wne:hash wne:val="259198887"/>
-  </wne:recipientData>
-  <wne:recipientData>
-    <wne:active wne:val="1"/>
-    <wne:hash wne:val="-1582486348"/>
-  </wne:recipientData>
-  <wne:recipientData>
-    <wne:active wne:val="1"/>
-    <wne:hash wne:val="901093744"/>
-  </wne:recipientData>
-  <wne:recipientData>
-    <wne:active wne:val="1"/>
-    <wne:hash wne:val="80901562"/>
-  </wne:recipientData>
-  <wne:recipientData>
-    <wne:active wne:val="1"/>
-    <wne:hash wne:val="-1320067131"/>
-  </wne:recipientData>
-  <wne:recipientData>
-    <wne:active wne:val="1"/>
-    <wne:hash wne:val="947169724"/>
+    <wne:hash wne:val="558396955"/>
+  </wne:recipientData>
+  <wne:recipientData>
+    <wne:active wne:val="1"/>
+    <wne:hash wne:val="1759247614"/>
+  </wne:recipientData>
+  <wne:recipientData>
+    <wne:active wne:val="1"/>
+    <wne:hash wne:val="-1965572767"/>
+  </wne:recipientData>
+  <wne:recipientData>
+    <wne:active wne:val="1"/>
+    <wne:hash wne:val="-1728548002"/>
+  </wne:recipientData>
+  <wne:recipientData>
+    <wne:active wne:val="1"/>
+    <wne:hash wne:val="986523442"/>
+  </wne:recipientData>
+  <wne:recipientData>
+    <wne:active wne:val="1"/>
+    <wne:hash wne:val="-536836647"/>
+  </wne:recipientData>
+  <wne:recipientData>
+    <wne:active wne:val="1"/>
+    <wne:hash wne:val="-1723744441"/>
+  </wne:recipientData>
+  <wne:recipientData>
+    <wne:active wne:val="1"/>
+    <wne:hash wne:val="-57154749"/>
+  </wne:recipientData>
+  <wne:recipientData>
+    <wne:active wne:val="1"/>
+    <wne:hash wne:val="1906472578"/>
+  </wne:recipientData>
+  <wne:recipientData>
+    <wne:active wne:val="1"/>
+    <wne:hash wne:val="388134554"/>
+  </wne:recipientData>
+  <wne:recipientData>
+    <wne:active wne:val="1"/>
+    <wne:hash wne:val="-355651898"/>
+  </wne:recipientData>
+  <wne:recipientData>
+    <wne:active wne:val="1"/>
+    <wne:hash wne:val="-423385088"/>
+  </wne:recipientData>
+  <wne:recipientData>
+    <wne:active wne:val="1"/>
+    <wne:hash wne:val="-252191059"/>
+  </wne:recipientData>
+  <wne:recipientData>
+    <wne:active wne:val="1"/>
+    <wne:hash wne:val="605726936"/>
+  </wne:recipientData>
+  <wne:recipientData>
+    <wne:active wne:val="1"/>
+    <wne:hash wne:val="-1846271222"/>
+  </wne:recipientData>
+  <wne:recipientData>
+    <wne:active wne:val="1"/>
+    <wne:hash wne:val="1832102231"/>
+  </wne:recipientData>
+  <wne:recipientData>
+    <wne:active wne:val="1"/>
+    <wne:hash wne:val="-858140372"/>
+  </wne:recipientData>
+  <wne:recipientData>
+    <wne:active wne:val="1"/>
+    <wne:hash wne:val="639688958"/>
+  </wne:recipientData>
+  <wne:recipientData>
+    <wne:active wne:val="1"/>
+    <wne:hash wne:val="1885069186"/>
+  </wne:recipientData>
+  <wne:recipientData>
+    <wne:active wne:val="1"/>
+    <wne:hash wne:val="956316239"/>
+  </wne:recipientData>
+  <wne:recipientData>
+    <wne:active wne:val="1"/>
+    <wne:hash wne:val="-304401598"/>
+  </wne:recipientData>
+  <wne:recipientData>
+    <wne:active wne:val="1"/>
+    <wne:hash wne:val="-334201343"/>
+  </wne:recipientData>
+  <wne:recipientData>
+    <wne:active wne:val="1"/>
+    <wne:hash wne:val="-1227977453"/>
+  </wne:recipientData>
+  <wne:recipientData>
+    <wne:active wne:val="1"/>
+    <wne:hash wne:val="509136180"/>
+  </wne:recipientData>
+  <wne:recipientData>
+    <wne:active wne:val="1"/>
+    <wne:hash wne:val="-1994259855"/>
+  </wne:recipientData>
+  <wne:recipientData>
+    <wne:active wne:val="1"/>
+    <wne:hash wne:val="-892441007"/>
+  </wne:recipientData>
+  <wne:recipientData>
+    <wne:active wne:val="1"/>
+    <wne:hash wne:val="-380987719"/>
+  </wne:recipientData>
+  <wne:recipientData>
+    <wne:active wne:val="1"/>
+    <wne:hash wne:val="-296651414"/>
+  </wne:recipientData>
+  <wne:recipientData>
+    <wne:active wne:val="1"/>
+    <wne:hash wne:val="-566203689"/>
+  </wne:recipientData>
+  <wne:recipientData>
+    <wne:active wne:val="1"/>
+    <wne:hash wne:val="396957966"/>
+  </wne:recipientData>
+  <wne:recipientData>
+    <wne:active wne:val="1"/>
+    <wne:hash wne:val="877681190"/>
+  </wne:recipientData>
+  <wne:recipientData>
+    <wne:active wne:val="1"/>
+    <wne:hash wne:val="-794943067"/>
+  </wne:recipientData>
+  <wne:recipientData>
+    <wne:active wne:val="1"/>
+    <wne:hash wne:val="-572888480"/>
+  </wne:recipientData>
+  <wne:recipientData>
+    <wne:active wne:val="1"/>
+    <wne:hash wne:val="-2108022229"/>
+  </wne:recipientData>
+  <wne:recipientData>
+    <wne:active wne:val="1"/>
+    <wne:hash wne:val="-1958714542"/>
+  </wne:recipientData>
+  <wne:recipientData>
+    <wne:active wne:val="1"/>
+    <wne:hash wne:val="-1528153802"/>
+  </wne:recipientData>
+  <wne:recipientData>
+    <wne:active wne:val="1"/>
+    <wne:hash wne:val="-1623938635"/>
+  </wne:recipientData>
+  <wne:recipientData>
+    <wne:active wne:val="1"/>
+    <wne:hash wne:val="-184116082"/>
+  </wne:recipientData>
+  <wne:recipientData>
+    <wne:active wne:val="1"/>
+    <wne:hash wne:val="-2057598033"/>
+  </wne:recipientData>
+  <wne:recipientData>
+    <wne:active wne:val="1"/>
+    <wne:hash wne:val="1533052733"/>
+  </wne:recipientData>
+  <wne:recipientData>
+    <wne:active wne:val="1"/>
+    <wne:hash wne:val="-1945158785"/>
+  </wne:recipientData>
+  <wne:recipientData>
+    <wne:active wne:val="1"/>
+    <wne:hash wne:val="-1194233539"/>
+  </wne:recipientData>
+  <wne:recipientData>
+    <wne:active wne:val="1"/>
+    <wne:hash wne:val="1439402988"/>
+  </wne:recipientData>
+  <wne:recipientData>
+    <wne:active wne:val="1"/>
+    <wne:hash wne:val="-838300173"/>
+  </wne:recipientData>
+  <wne:recipientData>
+    <wne:active wne:val="1"/>
+    <wne:hash wne:val="404019658"/>
+  </wne:recipientData>
+  <wne:recipientData>
+    <wne:active wne:val="1"/>
+    <wne:hash wne:val="-1202296681"/>
+  </wne:recipientData>
+  <wne:recipientData>
+    <wne:active wne:val="1"/>
+    <wne:hash wne:val="-1425856234"/>
+  </wne:recipientData>
+  <wne:recipientData>
+    <wne:active wne:val="1"/>
+    <wne:hash wne:val="829863832"/>
+  </wne:recipientData>
+  <wne:recipientData>
+    <wne:active wne:val="1"/>
+    <wne:hash wne:val="1176170663"/>
+  </wne:recipientData>
+  <wne:recipientData>
+    <wne:active wne:val="1"/>
+    <wne:hash wne:val="-619235029"/>
+  </wne:recipientData>
+  <wne:recipientData>
+    <wne:active wne:val="1"/>
+    <wne:hash wne:val="-787309034"/>
+  </wne:recipientData>
+  <wne:recipientData>
+    <wne:active wne:val="1"/>
+    <wne:hash wne:val="1372482596"/>
+  </wne:recipientData>
+  <wne:recipientData>
+    <wne:active wne:val="1"/>
+    <wne:hash wne:val="768483663"/>
+  </wne:recipientData>
+  <wne:recipientData>
+    <wne:active wne:val="1"/>
+    <wne:hash wne:val="-1148850941"/>
+  </wne:recipientData>
+  <wne:recipientData>
+    <wne:active wne:val="1"/>
+    <wne:hash wne:val="727603636"/>
+  </wne:recipientData>
+  <wne:recipientData>
+    <wne:active wne:val="1"/>
+    <wne:hash wne:val="402560520"/>
+  </wne:recipientData>
+  <wne:recipientData>
+    <wne:active wne:val="1"/>
+    <wne:hash wne:val="769338483"/>
+  </wne:recipientData>
+  <wne:recipientData>
+    <wne:active wne:val="1"/>
+    <wne:hash wne:val="1496586925"/>
+  </wne:recipientData>
+  <wne:recipientData>
+    <wne:active wne:val="1"/>
+    <wne:hash wne:val="1922583472"/>
+  </wne:recipientData>
+  <wne:recipientData>
+    <wne:active wne:val="1"/>
+    <wne:hash wne:val="-1976296607"/>
+  </wne:recipientData>
+  <wne:recipientData>
+    <wne:active wne:val="1"/>
+    <wne:hash wne:val="-1533591528"/>
+  </wne:recipientData>
+  <wne:recipientData>
+    <wne:active wne:val="1"/>
+    <wne:hash wne:val="-114268756"/>
+  </wne:recipientData>
+  <wne:recipientData>
+    <wne:active wne:val="1"/>
+    <wne:hash wne:val="2066615340"/>
+  </wne:recipientData>
+  <wne:recipientData>
+    <wne:active wne:val="1"/>
+    <wne:hash wne:val="1764024076"/>
+  </wne:recipientData>
+  <wne:recipientData>
+    <wne:active wne:val="1"/>
+    <wne:hash wne:val="426061813"/>
+  </wne:recipientData>
+  <wne:recipientData>
+    <wne:active wne:val="1"/>
+    <wne:hash wne:val="364739165"/>
+  </wne:recipientData>
+  <wne:recipientData>
+    <wne:active wne:val="1"/>
+    <wne:hash wne:val="2129118406"/>
+  </wne:recipientData>
+  <wne:recipientData>
+    <wne:active wne:val="1"/>
+    <wne:hash wne:val="-1909452873"/>
+  </wne:recipientData>
+  <wne:recipientData>
+    <wne:active wne:val="1"/>
+    <wne:hash wne:val="453140492"/>
+  </wne:recipientData>
+  <wne:recipientData>
+    <wne:active wne:val="1"/>
+    <wne:hash wne:val="-1695046632"/>
+  </wne:recipientData>
+  <wne:recipientData>
+    <wne:active wne:val="1"/>
+    <wne:hash wne:val="-1502503533"/>
+  </wne:recipientData>
+  <wne:recipientData>
+    <wne:active wne:val="1"/>
+    <wne:hash wne:val="-1216071396"/>
+  </wne:recipientData>
+  <wne:recipientData>
+    <wne:active wne:val="1"/>
+    <wne:hash wne:val="395996298"/>
+  </wne:recipientData>
+  <wne:recipientData>
+    <wne:active wne:val="1"/>
+    <wne:hash wne:val="1402060674"/>
+  </wne:recipientData>
+  <wne:recipientData>
+    <wne:active wne:val="1"/>
+    <wne:hash wne:val="-537127286"/>
+  </wne:recipientData>
+  <wne:recipientData>
+    <wne:active wne:val="1"/>
+    <wne:hash wne:val="2094558821"/>
+  </wne:recipientData>
+  <wne:recipientData>
+    <wne:active wne:val="1"/>
+    <wne:hash wne:val="1164780802"/>
+  </wne:recipientData>
+  <wne:recipientData>
+    <wne:active wne:val="1"/>
+    <wne:hash wne:val="1000816917"/>
+  </wne:recipientData>
+  <wne:recipientData>
+    <wne:active wne:val="1"/>
+    <wne:hash wne:val="879918255"/>
+  </wne:recipientData>
+  <wne:recipientData>
+    <wne:active wne:val="1"/>
+    <wne:hash wne:val="-147381197"/>
+  </wne:recipientData>
+  <wne:recipientData>
+    <wne:active wne:val="1"/>
+    <wne:hash wne:val="-1647960581"/>
+  </wne:recipientData>
+  <wne:recipientData>
+    <wne:active wne:val="1"/>
+    <wne:hash wne:val="-827452280"/>
+  </wne:recipientData>
+  <wne:recipientData>
+    <wne:active wne:val="1"/>
+    <wne:hash wne:val="-1621625550"/>
+  </wne:recipientData>
+  <wne:recipientData>
+    <wne:active wne:val="1"/>
+    <wne:hash wne:val="-1495540380"/>
+  </wne:recipientData>
+  <wne:recipientData>
+    <wne:active wne:val="1"/>
+    <wne:hash wne:val="-631703916"/>
+  </wne:recipientData>
+  <wne:recipientData>
+    <wne:active wne:val="1"/>
+    <wne:hash wne:val="331325856"/>
+  </wne:recipientData>
+  <wne:recipientData>
+    <wne:active wne:val="1"/>
+    <wne:hash wne:val="-1699656465"/>
+  </wne:recipientData>
+  <wne:recipientData>
+    <wne:active wne:val="1"/>
+    <wne:hash wne:val="1693757291"/>
+  </wne:recipientData>
+  <wne:recipientData>
+    <wne:active wne:val="1"/>
+    <wne:hash wne:val="1277002726"/>
+  </wne:recipientData>
+  <wne:recipientData>
+    <wne:active wne:val="1"/>
+    <wne:hash wne:val="-1195218927"/>
+  </wne:recipientData>
+  <wne:recipientData>
+    <wne:active wne:val="1"/>
+    <wne:hash wne:val="1983408642"/>
+  </wne:recipientData>
+  <wne:recipientData>
+    <wne:active wne:val="1"/>
+    <wne:hash wne:val="1335475636"/>
+  </wne:recipientData>
+  <wne:recipientData>
+    <wne:active wne:val="1"/>
+    <wne:hash wne:val="1389309284"/>
+  </wne:recipientData>
+  <wne:recipientData>
+    <wne:active wne:val="1"/>
+    <wne:hash wne:val="1494547388"/>
+  </wne:recipientData>
+  <wne:recipientData>
+    <wne:active wne:val="1"/>
+    <wne:hash wne:val="1345518032"/>
+  </wne:recipientData>
+  <wne:recipientData>
+    <wne:active wne:val="1"/>
+    <wne:hash wne:val="-1577007399"/>
+  </wne:recipientData>
+  <wne:recipientData>
+    <wne:active wne:val="1"/>
+    <wne:hash wne:val="1189611626"/>
+  </wne:recipientData>
+  <wne:recipientData>
+    <wne:active wne:val="1"/>
+    <wne:hash wne:val="1173251649"/>
+  </wne:recipientData>
+  <wne:recipientData>
+    <wne:active wne:val="1"/>
+    <wne:hash wne:val="945978728"/>
+  </wne:recipientData>
+  <wne:recipientData>
+    <wne:active wne:val="1"/>
+    <wne:hash wne:val="-1764291711"/>
+  </wne:recipientData>
+  <wne:recipientData>
+    <wne:active wne:val="1"/>
+    <wne:hash wne:val="-509896209"/>
+  </wne:recipientData>
+  <wne:recipientData>
+    <wne:active wne:val="1"/>
+    <wne:hash wne:val="371755862"/>
+  </wne:recipientData>
+  <wne:recipientData>
+    <wne:active wne:val="1"/>
+    <wne:hash wne:val="1076430612"/>
+  </wne:recipientData>
+  <wne:recipientData>
+    <wne:active wne:val="1"/>
+    <wne:hash wne:val="-1198924581"/>
+  </wne:recipientData>
+  <wne:recipientData>
+    <wne:active wne:val="1"/>
+    <wne:hash wne:val="-72831072"/>
+  </wne:recipientData>
+  <wne:recipientData>
+    <wne:active wne:val="1"/>
+    <wne:hash wne:val="2023766052"/>
+  </wne:recipientData>
+  <wne:recipientData>
+    <wne:active wne:val="1"/>
+    <wne:hash wne:val="-1288602831"/>
+  </wne:recipientData>
+  <wne:recipientData>
+    <wne:active wne:val="1"/>
+    <wne:hash wne:val="-751136017"/>
+  </wne:recipientData>
+  <wne:recipientData>
+    <wne:active wne:val="1"/>
+    <wne:hash wne:val="-1280250846"/>
+  </wne:recipientData>
+  <wne:recipientData>
+    <wne:active wne:val="1"/>
+    <wne:hash wne:val="-933944554"/>
+  </wne:recipientData>
+  <wne:recipientData>
+    <wne:active wne:val="1"/>
+    <wne:hash wne:val="2124891917"/>
+  </wne:recipientData>
+  <wne:recipientData>
+    <wne:active wne:val="1"/>
+    <wne:hash wne:val="-1890008927"/>
+  </wne:recipientData>
+  <wne:recipientData>
+    <wne:active wne:val="1"/>
+    <wne:hash wne:val="381097199"/>
+  </wne:recipientData>
+  <wne:recipientData>
+    <wne:active wne:val="1"/>
+    <wne:hash wne:val="-185254014"/>
+  </wne:recipientData>
+  <wne:recipientData>
+    <wne:active wne:val="1"/>
+    <wne:hash wne:val="1783900910"/>
+  </wne:recipientData>
+  <wne:recipientData>
+    <wne:active wne:val="1"/>
+    <wne:hash wne:val="1520408789"/>
+  </wne:recipientData>
+  <wne:recipientData>
+    <wne:active wne:val="1"/>
+    <wne:hash wne:val="-86935538"/>
+  </wne:recipientData>
+  <wne:recipientData>
+    <wne:active wne:val="1"/>
+    <wne:hash wne:val="1554206965"/>
+  </wne:recipientData>
+  <wne:recipientData>
+    <wne:active wne:val="1"/>
+    <wne:hash wne:val="-627366947"/>
+  </wne:recipientData>
+  <wne:recipientData>
+    <wne:active wne:val="1"/>
+    <wne:hash wne:val="1291705574"/>
+  </wne:recipientData>
+  <wne:recipientData>
+    <wne:active wne:val="1"/>
+    <wne:hash wne:val="-1823020895"/>
+  </wne:recipientData>
+  <wne:recipientData>
+    <wne:active wne:val="1"/>
+    <wne:hash wne:val="-8572519"/>
+  </wne:recipientData>
+  <wne:recipientData>
+    <wne:active wne:val="1"/>
+    <wne:hash wne:val="-926529545"/>
+  </wne:recipientData>
+  <wne:recipientData>
+    <wne:active wne:val="1"/>
+    <wne:hash wne:val="-1355306925"/>
+  </wne:recipientData>
+  <wne:recipientData>
+    <wne:active wne:val="1"/>
+    <wne:hash wne:val="402271320"/>
+  </wne:recipientData>
+  <wne:recipientData>
+    <wne:active wne:val="1"/>
+    <wne:hash wne:val="1522683149"/>
+  </wne:recipientData>
+  <wne:recipientData>
+    <wne:active wne:val="1"/>
+    <wne:hash wne:val="-1484733906"/>
+  </wne:recipientData>
+  <wne:recipientData>
+    <wne:active wne:val="1"/>
+    <wne:hash wne:val="2064609589"/>
+  </wne:recipientData>
+  <wne:recipientData>
+    <wne:active wne:val="1"/>
+    <wne:hash wne:val="1671237089"/>
+  </wne:recipientData>
+  <wne:recipientData>
+    <wne:active wne:val="1"/>
+    <wne:hash wne:val="-1456161594"/>
+  </wne:recipientData>
+  <wne:recipientData>
+    <wne:active wne:val="1"/>
+    <wne:hash wne:val="-1302038268"/>
+  </wne:recipientData>
+  <wne:recipientData>
+    <wne:active wne:val="1"/>
+    <wne:hash wne:val="1061458467"/>
+  </wne:recipientData>
+  <wne:recipientData>
+    <wne:active wne:val="1"/>
+    <wne:hash wne:val="1651568348"/>
+  </wne:recipientData>
+  <wne:recipientData>
+    <wne:active wne:val="1"/>
+    <wne:hash wne:val="-1823230594"/>
+  </wne:recipientData>
+  <wne:recipientData>
+    <wne:active wne:val="1"/>
+    <wne:hash wne:val="999160359"/>
+  </wne:recipientData>
+  <wne:recipientData>
+    <wne:active wne:val="1"/>
+    <wne:hash wne:val="-1435382668"/>
+  </wne:recipientData>
+  <wne:recipientData>
+    <wne:active wne:val="1"/>
+    <wne:hash wne:val="656442779"/>
+  </wne:recipientData>
+  <wne:recipientData>
+    <wne:active wne:val="1"/>
+    <wne:hash wne:val="-898282214"/>
+  </wne:recipientData>
+  <wne:recipientData>
+    <wne:active wne:val="1"/>
+    <wne:hash wne:val="593961497"/>
+  </wne:recipientData>
+  <wne:recipientData>
+    <wne:active wne:val="1"/>
+    <wne:hash wne:val="-1199901404"/>
+  </wne:recipientData>
+  <wne:recipientData>
+    <wne:active wne:val="1"/>
+    <wne:hash wne:val="1394510150"/>
+  </wne:recipientData>
+  <wne:recipientData>
+    <wne:active wne:val="1"/>
+    <wne:hash wne:val="970712388"/>
+  </wne:recipientData>
+  <wne:recipientData>
+    <wne:active wne:val="1"/>
+    <wne:hash wne:val="1443627568"/>
+  </wne:recipientData>
+  <wne:recipientData>
+    <wne:active wne:val="1"/>
+    <wne:hash wne:val="-238438002"/>
+  </wne:recipientData>
+  <wne:recipientData>
+    <wne:active wne:val="1"/>
+    <wne:hash wne:val="1800588236"/>
+  </wne:recipientData>
+  <wne:recipientData>
+    <wne:active wne:val="1"/>
+    <wne:hash wne:val="1927296100"/>
+  </wne:recipientData>
+  <wne:recipientData>
+    <wne:active wne:val="1"/>
+    <wne:hash wne:val="1618244226"/>
+  </wne:recipientData>
+  <wne:recipientData>
+    <wne:active wne:val="1"/>
+    <wne:hash wne:val="1688402059"/>
+  </wne:recipientData>
+  <wne:recipientData>
+    <wne:active wne:val="1"/>
+    <wne:hash wne:val="324447130"/>
+  </wne:recipientData>
+  <wne:recipientData>
+    <wne:active wne:val="1"/>
+    <wne:hash wne:val="1707957794"/>
+  </wne:recipientData>
+  <wne:recipientData>
+    <wne:active wne:val="1"/>
+    <wne:hash wne:val="-311341941"/>
+  </wne:recipientData>
+  <wne:recipientData>
+    <wne:active wne:val="1"/>
+    <wne:hash wne:val="-1627910935"/>
+  </wne:recipientData>
+  <wne:recipientData>
+    <wne:active wne:val="1"/>
+    <wne:hash wne:val="1697124700"/>
+  </wne:recipientData>
+  <wne:recipientData>
+    <wne:active wne:val="1"/>
+    <wne:hash wne:val="622619621"/>
+  </wne:recipientData>
+  <wne:recipientData>
+    <wne:active wne:val="1"/>
+    <wne:hash wne:val="-2057971859"/>
+  </wne:recipientData>
+  <wne:recipientData>
+    <wne:active wne:val="1"/>
+    <wne:hash wne:val="700373039"/>
+  </wne:recipientData>
+  <wne:recipientData>
+    <wne:active wne:val="1"/>
+    <wne:hash wne:val="-1852129519"/>
+  </wne:recipientData>
+  <wne:recipientData>
+    <wne:active wne:val="1"/>
+    <wne:hash wne:val="-968184338"/>
+  </wne:recipientData>
+  <wne:recipientData>
+    <wne:active wne:val="1"/>
+    <wne:hash wne:val="524422692"/>
+  </wne:recipientData>
+  <wne:recipientData>
+    <wne:active wne:val="1"/>
+    <wne:hash wne:val="470477787"/>
+  </wne:recipientData>
+  <wne:recipientData>
+    <wne:active wne:val="1"/>
+    <wne:hash wne:val="-1125132955"/>
+  </wne:recipientData>
+  <wne:recipientData>
+    <wne:active wne:val="1"/>
+    <wne:hash wne:val="1762258443"/>
+  </wne:recipientData>
+  <wne:recipientData>
+    <wne:active wne:val="1"/>
+    <wne:hash wne:val="1132487373"/>
+  </wne:recipientData>
+  <wne:recipientData>
+    <wne:active wne:val="1"/>
+    <wne:hash wne:val="1208510146"/>
+  </wne:recipientData>
+  <wne:recipientData>
+    <wne:active wne:val="1"/>
+    <wne:hash wne:val="1222604746"/>
+  </wne:recipientData>
+  <wne:recipientData>
+    <wne:active wne:val="1"/>
+    <wne:hash wne:val="2039557040"/>
+  </wne:recipientData>
+  <wne:recipientData>
+    <wne:active wne:val="1"/>
+    <wne:hash wne:val="1745692621"/>
+  </wne:recipientData>
+  <wne:recipientData>
+    <wne:active wne:val="1"/>
+    <wne:hash wne:val="499938360"/>
+  </wne:recipientData>
+  <wne:recipientData>
+    <wne:active wne:val="1"/>
+    <wne:hash wne:val="1822606189"/>
+  </wne:recipientData>
+  <wne:recipientData>
+    <wne:active wne:val="1"/>
+    <wne:hash wne:val="-872839715"/>
+  </wne:recipientData>
+  <wne:recipientData>
+    <wne:active wne:val="1"/>
+    <wne:hash wne:val="1500714914"/>
+  </wne:recipientData>
+  <wne:recipientData>
+    <wne:active wne:val="1"/>
+  </wne:recipientData>
+  <wne:recipientData>
+    <wne:active wne:val="1"/>
+    <wne:hash wne:val="50"/>
+  </wne:recipientData>
+  <wne:recipientData>
+    <wne:active wne:val="1"/>
+    <wne:hash wne:val="51"/>
+  </wne:recipientData>
+  <wne:recipientData>
+    <wne:active wne:val="1"/>
+    <wne:hash wne:val="52"/>
+  </wne:recipientData>
+  <wne:recipientData>
+    <wne:active wne:val="1"/>
+    <wne:hash wne:val="53"/>
+  </wne:recipientData>
+  <wne:recipientData>
+    <wne:active wne:val="1"/>
+    <wne:hash wne:val="54"/>
+  </wne:recipientData>
+  <wne:recipientData>
+    <wne:active wne:val="1"/>
+    <wne:hash wne:val="-1503943301"/>
+  </wne:recipientData>
+  <wne:recipientData>
+    <wne:active wne:val="1"/>
+    <wne:hash wne:val="692827731"/>
+  </wne:recipientData>
+  <wne:recipientData>
+    <wne:active wne:val="1"/>
+    <wne:hash wne:val="57"/>
+  </wne:recipientData>
+  <wne:recipientData>
+    <wne:active wne:val="1"/>
+    <wne:hash wne:val="6467"/>
+  </wne:recipientData>
+  <wne:recipientData>
+    <wne:active wne:val="1"/>
+    <wne:hash wne:val="6468"/>
+  </wne:recipientData>
+  <wne:recipientData>
+    <wne:active wne:val="1"/>
+    <wne:hash wne:val="6469"/>
+  </wne:recipientData>
+  <wne:recipientData>
+    <wne:active wne:val="1"/>
+    <wne:hash wne:val="6470"/>
+  </wne:recipientData>
+  <wne:recipientData>
+    <wne:active wne:val="1"/>
+    <wne:hash wne:val="6471"/>
+  </wne:recipientData>
+  <wne:recipientData>
+    <wne:active wne:val="1"/>
+    <wne:hash wne:val="6472"/>
+  </wne:recipientData>
+  <wne:recipientData>
+    <wne:active wne:val="1"/>
+    <wne:hash wne:val="6473"/>
+  </wne:recipientData>
+  <wne:recipientData>
+    <wne:active wne:val="1"/>
+    <wne:hash wne:val="6474"/>
+  </wne:recipientData>
+  <wne:recipientData>
+    <wne:active wne:val="1"/>
+    <wne:hash wne:val="6475"/>
+  </wne:recipientData>
+  <wne:recipientData>
+    <wne:active wne:val="1"/>
+    <wne:hash wne:val="6476"/>
+  </wne:recipientData>
+  <wne:recipientData>
+    <wne:active wne:val="1"/>
+    <wne:hash wne:val="6598"/>
+  </wne:recipientData>
+  <wne:recipientData>
+    <wne:active wne:val="1"/>
+    <wne:hash wne:val="6599"/>
+  </wne:recipientData>
+  <wne:recipientData>
+    <wne:active wne:val="1"/>
+    <wne:hash wne:val="6600"/>
+  </wne:recipientData>
+  <wne:recipientData>
+    <wne:active wne:val="1"/>
+    <wne:hash wne:val="6601"/>
+  </wne:recipientData>
+  <wne:recipientData>
+    <wne:active wne:val="1"/>
+    <wne:hash wne:val="6602"/>
+  </wne:recipientData>
+  <wne:recipientData>
+    <wne:active wne:val="1"/>
+    <wne:hash wne:val="6603"/>
+  </wne:recipientData>
+  <wne:recipientData>
+    <wne:active wne:val="1"/>
+    <wne:hash wne:val="6604"/>
+  </wne:recipientData>
+  <wne:recipientData>
+    <wne:active wne:val="1"/>
+    <wne:hash wne:val="6605"/>
+  </wne:recipientData>
+  <wne:recipientData>
+    <wne:active wne:val="1"/>
+    <wne:hash wne:val="6606"/>
+  </wne:recipientData>
+  <wne:recipientData>
+    <wne:active wne:val="1"/>
+    <wne:hash wne:val="6607"/>
+  </wne:recipientData>
+  <wne:recipientData>
+    <wne:active wne:val="1"/>
+    <wne:hash wne:val="6729"/>
+  </wne:recipientData>
+  <wne:recipientData>
+    <wne:active wne:val="1"/>
+    <wne:hash wne:val="6730"/>
+  </wne:recipientData>
+  <wne:recipientData>
+    <wne:active wne:val="1"/>
+    <wne:hash wne:val="6731"/>
+  </wne:recipientData>
+  <wne:recipientData>
+    <wne:active wne:val="1"/>
+    <wne:hash wne:val="6732"/>
+  </wne:recipientData>
+  <wne:recipientData>
+    <wne:active wne:val="1"/>
+    <wne:hash wne:val="6733"/>
+  </wne:recipientData>
+  <wne:recipientData>
+    <wne:active wne:val="1"/>
+    <wne:hash wne:val="6734"/>
+  </wne:recipientData>
+  <wne:recipientData>
+    <wne:active wne:val="1"/>
+    <wne:hash wne:val="6735"/>
+  </wne:recipientData>
+  <wne:recipientData>
+    <wne:active wne:val="1"/>
+    <wne:hash wne:val="6736"/>
+  </wne:recipientData>
+  <wne:recipientData>
+    <wne:active wne:val="1"/>
+    <wne:hash wne:val="6737"/>
+  </wne:recipientData>
+  <wne:recipientData>
+    <wne:active wne:val="1"/>
+    <wne:hash wne:val="6738"/>
+  </wne:recipientData>
+  <wne:recipientData>
+    <wne:active wne:val="1"/>
+    <wne:hash wne:val="6860"/>
+  </wne:recipientData>
+  <wne:recipientData>
+    <wne:active wne:val="1"/>
+    <wne:hash wne:val="6861"/>
+  </wne:recipientData>
+  <wne:recipientData>
+    <wne:active wne:val="1"/>
+    <wne:hash wne:val="6862"/>
+  </wne:recipientData>
+  <wne:recipientData>
+    <wne:active wne:val="1"/>
+    <wne:hash wne:val="6863"/>
+  </wne:recipientData>
+  <wne:recipientData>
+    <wne:active wne:val="1"/>
+    <wne:hash wne:val="6864"/>
+  </wne:recipientData>
+  <wne:recipientData>
+    <wne:active wne:val="1"/>
+    <wne:hash wne:val="6865"/>
+  </wne:recipientData>
+  <wne:recipientData>
+    <wne:active wne:val="1"/>
+    <wne:hash wne:val="6866"/>
+  </wne:recipientData>
+  <wne:recipientData>
+    <wne:active wne:val="1"/>
+    <wne:hash wne:val="6867"/>
+  </wne:recipientData>
+  <wne:recipientData>
+    <wne:active wne:val="1"/>
+    <wne:hash wne:val="6868"/>
+  </wne:recipientData>
+  <wne:recipientData>
+    <wne:active wne:val="1"/>
+    <wne:hash wne:val="6869"/>
+  </wne:recipientData>
+  <wne:recipientData>
+    <wne:active wne:val="1"/>
+    <wne:hash wne:val="6991"/>
+  </wne:recipientData>
+  <wne:recipientData>
+    <wne:active wne:val="1"/>
+    <wne:hash wne:val="6992"/>
+  </wne:recipientData>
+  <wne:recipientData>
+    <wne:active wne:val="1"/>
+    <wne:hash wne:val="6993"/>
+  </wne:recipientData>
+  <wne:recipientData>
+    <wne:active wne:val="1"/>
+    <wne:hash wne:val="6994"/>
+  </wne:recipientData>
+  <wne:recipientData>
+    <wne:active wne:val="1"/>
+    <wne:hash wne:val="6995"/>
+  </wne:recipientData>
+  <wne:recipientData>
+    <wne:active wne:val="1"/>
+    <wne:hash wne:val="6996"/>
+  </wne:recipientData>
+  <wne:recipientData>
+    <wne:active wne:val="1"/>
+    <wne:hash wne:val="6997"/>
+  </wne:recipientData>
+  <wne:recipientData>
+    <wne:active wne:val="1"/>
+    <wne:hash wne:val="6998"/>
+  </wne:recipientData>
+  <wne:recipientData>
+    <wne:active wne:val="1"/>
+    <wne:hash wne:val="6999"/>
+  </wne:recipientData>
+  <wne:recipientData>
+    <wne:active wne:val="1"/>
+    <wne:hash wne:val="7000"/>
+  </wne:recipientData>
+  <wne:recipientData>
+    <wne:active wne:val="1"/>
+    <wne:hash wne:val="7122"/>
+  </wne:recipientData>
+  <wne:recipientData>
+    <wne:active wne:val="1"/>
+    <wne:hash wne:val="7123"/>
+  </wne:recipientData>
+  <wne:recipientData>
+    <wne:active wne:val="1"/>
+    <wne:hash wne:val="7124"/>
+  </wne:recipientData>
+  <wne:recipientData>
+    <wne:active wne:val="1"/>
+    <wne:hash wne:val="7125"/>
+  </wne:recipientData>
+  <wne:recipientData>
+    <wne:active wne:val="1"/>
+    <wne:hash wne:val="7126"/>
+  </wne:recipientData>
+  <wne:recipientData>
+    <wne:active wne:val="1"/>
+    <wne:hash wne:val="7127"/>
+  </wne:recipientData>
+  <wne:recipientData>
+    <wne:active wne:val="1"/>
+    <wne:hash wne:val="7128"/>
+  </wne:recipientData>
+  <wne:recipientData>
+    <wne:active wne:val="1"/>
+    <wne:hash wne:val="7129"/>
+  </wne:recipientData>
+  <wne:recipientData>
+    <wne:active wne:val="1"/>
+    <wne:hash wne:val="7130"/>
+  </wne:recipientData>
+  <wne:recipientData>
+    <wne:active wne:val="1"/>
+    <wne:hash wne:val="7131"/>
+  </wne:recipientData>
+  <wne:recipientData>
+    <wne:active wne:val="1"/>
+    <wne:hash wne:val="7253"/>
+  </wne:recipientData>
+  <wne:recipientData>
+    <wne:active wne:val="1"/>
+    <wne:hash wne:val="7254"/>
+  </wne:recipientData>
+  <wne:recipientData>
+    <wne:active wne:val="1"/>
+    <wne:hash wne:val="7255"/>
+  </wne:recipientData>
+  <wne:recipientData>
+    <wne:active wne:val="1"/>
+    <wne:hash wne:val="7256"/>
+  </wne:recipientData>
+  <wne:recipientData>
+    <wne:active wne:val="1"/>
+    <wne:hash wne:val="7257"/>
+  </wne:recipientData>
+  <wne:recipientData>
+    <wne:active wne:val="1"/>
+    <wne:hash wne:val="7258"/>
+  </wne:recipientData>
+  <wne:recipientData>
+    <wne:active wne:val="1"/>
+    <wne:hash wne:val="7259"/>
+  </wne:recipientData>
+  <wne:recipientData>
+    <wne:active wne:val="1"/>
+    <wne:hash wne:val="7260"/>
+  </wne:recipientData>
+  <wne:recipientData>
+    <wne:active wne:val="1"/>
+    <wne:hash wne:val="7261"/>
+  </wne:recipientData>
+  <wne:recipientData>
+    <wne:active wne:val="1"/>
+    <wne:hash wne:val="7262"/>
+  </wne:recipientData>
+  <wne:recipientData>
+    <wne:active wne:val="1"/>
+    <wne:hash wne:val="7384"/>
+  </wne:recipientData>
+  <wne:recipientData>
+    <wne:active wne:val="1"/>
+    <wne:hash wne:val="7385"/>
+  </wne:recipientData>
+  <wne:recipientData>
+    <wne:active wne:val="1"/>
+    <wne:hash wne:val="7386"/>
+  </wne:recipientData>
+  <wne:recipientData>
+    <wne:active wne:val="1"/>
+    <wne:hash wne:val="7387"/>
+  </wne:recipientData>
+  <wne:recipientData>
+    <wne:active wne:val="1"/>
+    <wne:hash wne:val="7388"/>
+  </wne:recipientData>
+  <wne:recipientData>
+    <wne:active wne:val="1"/>
+    <wne:hash wne:val="7389"/>
+  </wne:recipientData>
+  <wne:recipientData>
+    <wne:active wne:val="1"/>
+    <wne:hash wne:val="7390"/>
+  </wne:recipientData>
+  <wne:recipientData>
+    <wne:active wne:val="1"/>
+    <wne:hash wne:val="7391"/>
+  </wne:recipientData>
+  <wne:recipientData>
+    <wne:active wne:val="1"/>
+    <wne:hash wne:val="7392"/>
+  </wne:recipientData>
+  <wne:recipientData>
+    <wne:active wne:val="1"/>
+    <wne:hash wne:val="7393"/>
+  </wne:recipientData>
+  <wne:recipientData>
+    <wne:active wne:val="1"/>
+    <wne:hash wne:val="7515"/>
+  </wne:recipientData>
+  <wne:recipientData>
+    <wne:active wne:val="1"/>
+    <wne:hash wne:val="7516"/>
+  </wne:recipientData>
+  <wne:recipientData>
+    <wne:active wne:val="1"/>
+    <wne:hash wne:val="7517"/>
+  </wne:recipientData>
+  <wne:recipientData>
+    <wne:active wne:val="1"/>
+    <wne:hash wne:val="7518"/>
+  </wne:recipientData>
+  <wne:recipientData>
+    <wne:active wne:val="1"/>
+    <wne:hash wne:val="7519"/>
+  </wne:recipientData>
+  <wne:recipientData>
+    <wne:active wne:val="1"/>
+    <wne:hash wne:val="7520"/>
+  </wne:recipientData>
+  <wne:recipientData>
+    <wne:active wne:val="1"/>
+    <wne:hash wne:val="7521"/>
+  </wne:recipientData>
+  <wne:recipientData>
+    <wne:active wne:val="1"/>
+    <wne:hash wne:val="7522"/>
+  </wne:recipientData>
+  <wne:recipientData>
+    <wne:active wne:val="1"/>
+    <wne:hash wne:val="7523"/>
+  </wne:recipientData>
+  <wne:recipientData>
+    <wne:active wne:val="1"/>
+    <wne:hash wne:val="7524"/>
+  </wne:recipientData>
+  <wne:recipientData>
+    <wne:active wne:val="1"/>
+    <wne:hash wne:val="847225"/>
+  </wne:recipientData>
+  <wne:recipientData>
+    <wne:active wne:val="1"/>
+    <wne:hash wne:val="847226"/>
+  </wne:recipientData>
+  <wne:recipientData>
+    <wne:active wne:val="1"/>
+    <wne:hash wne:val="847227"/>
+  </wne:recipientData>
+  <wne:recipientData>
+    <wne:active wne:val="1"/>
+    <wne:hash wne:val="847228"/>
+  </wne:recipientData>
+  <wne:recipientData>
+    <wne:active wne:val="1"/>
+    <wne:hash wne:val="847229"/>
+  </wne:recipientData>
+  <wne:recipientData>
+    <wne:active wne:val="1"/>
+    <wne:hash wne:val="847230"/>
+  </wne:recipientData>
+  <wne:recipientData>
+    <wne:active wne:val="1"/>
+    <wne:hash wne:val="847231"/>
+  </wne:recipientData>
+  <wne:recipientData>
+    <wne:active wne:val="1"/>
+    <wne:hash wne:val="847232"/>
+  </wne:recipientData>
+  <wne:recipientData>
+    <wne:active wne:val="1"/>
+    <wne:hash wne:val="847233"/>
+  </wne:recipientData>
+  <wne:recipientData>
+    <wne:active wne:val="1"/>
+    <wne:hash wne:val="847234"/>
+  </wne:recipientData>
+  <wne:recipientData>
+    <wne:active wne:val="1"/>
+    <wne:hash wne:val="847356"/>
+  </wne:recipientData>
+  <wne:recipientData>
+    <wne:active wne:val="1"/>
+    <wne:hash wne:val="847357"/>
+  </wne:recipientData>
+  <wne:recipientData>
+    <wne:active wne:val="1"/>
+    <wne:hash wne:val="847358"/>
+  </wne:recipientData>
+  <wne:recipientData>
+    <wne:active wne:val="1"/>
+    <wne:hash wne:val="847359"/>
+  </wne:recipientData>
+  <wne:recipientData>
+    <wne:active wne:val="1"/>
+    <wne:hash wne:val="847360"/>
+  </wne:recipientData>
+  <wne:recipientData>
+    <wne:active wne:val="1"/>
+    <wne:hash wne:val="847361"/>
+  </wne:recipientData>
+  <wne:recipientData>
+    <wne:active wne:val="1"/>
+    <wne:hash wne:val="847362"/>
+  </wne:recipientData>
+  <wne:recipientData>
+    <wne:active wne:val="1"/>
+    <wne:hash wne:val="847363"/>
+  </wne:recipientData>
+  <wne:recipientData>
+    <wne:active wne:val="1"/>
+    <wne:hash wne:val="847364"/>
+  </wne:recipientData>
+  <wne:recipientData>
+    <wne:active wne:val="1"/>
+    <wne:hash wne:val="847365"/>
+  </wne:recipientData>
+  <wne:recipientData>
+    <wne:active wne:val="1"/>
+    <wne:hash wne:val="847487"/>
+  </wne:recipientData>
+  <wne:recipientData>
+    <wne:active wne:val="1"/>
+    <wne:hash wne:val="847488"/>
+  </wne:recipientData>
+  <wne:recipientData>
+    <wne:active wne:val="1"/>
+    <wne:hash wne:val="847489"/>
+  </wne:recipientData>
+  <wne:recipientData>
+    <wne:active wne:val="1"/>
+    <wne:hash wne:val="847490"/>
+  </wne:recipientData>
+  <wne:recipientData>
+    <wne:active wne:val="1"/>
+    <wne:hash wne:val="847491"/>
+  </wne:recipientData>
+  <wne:recipientData>
+    <wne:active wne:val="1"/>
+    <wne:hash wne:val="847492"/>
+  </wne:recipientData>
+  <wne:recipientData>
+    <wne:active wne:val="1"/>
+    <wne:hash wne:val="847493"/>
+  </wne:recipientData>
+  <wne:recipientData>
+    <wne:active wne:val="1"/>
+    <wne:hash wne:val="847494"/>
+  </wne:recipientData>
+  <wne:recipientData>
+    <wne:active wne:val="1"/>
+    <wne:hash wne:val="847495"/>
+  </wne:recipientData>
+  <wne:recipientData>
+    <wne:active wne:val="1"/>
+    <wne:hash wne:val="847496"/>
+  </wne:recipientData>
+  <wne:recipientData>
+    <wne:active wne:val="1"/>
+    <wne:hash wne:val="847618"/>
+  </wne:recipientData>
+  <wne:recipientData>
+    <wne:active wne:val="1"/>
+    <wne:hash wne:val="847619"/>
+  </wne:recipientData>
+  <wne:recipientData>
+    <wne:active wne:val="1"/>
+    <wne:hash wne:val="847620"/>
+  </wne:recipientData>
+  <wne:recipientData>
+    <wne:active wne:val="1"/>
+    <wne:hash wne:val="847621"/>
+  </wne:recipientData>
+  <wne:recipientData>
+    <wne:active wne:val="1"/>
+    <wne:hash wne:val="847622"/>
+  </wne:recipientData>
+  <wne:recipientData>
+    <wne:active wne:val="1"/>
+    <wne:hash wne:val="847623"/>
+  </wne:recipientData>
+  <wne:recipientData>
+    <wne:active wne:val="1"/>
+    <wne:hash wne:val="847624"/>
+  </wne:recipientData>
+  <wne:recipientData>
+    <wne:active wne:val="1"/>
+    <wne:hash wne:val="847625"/>
+  </wne:recipientData>
+  <wne:recipientData>
+    <wne:active wne:val="1"/>
+    <wne:hash wne:val="847626"/>
+  </wne:recipientData>
+  <wne:recipientData>
+    <wne:active wne:val="1"/>
+    <wne:hash wne:val="847627"/>
+  </wne:recipientData>
+  <wne:recipientData>
+    <wne:active wne:val="1"/>
+    <wne:hash wne:val="847749"/>
+  </wne:recipientData>
+  <wne:recipientData>
+    <wne:active wne:val="1"/>
+    <wne:hash wne:val="847750"/>
+  </wne:recipientData>
+  <wne:recipientData>
+    <wne:active wne:val="1"/>
+    <wne:hash wne:val="847751"/>
+  </wne:recipientData>
+  <wne:recipientData>
+    <wne:active wne:val="1"/>
+    <wne:hash wne:val="847752"/>
+  </wne:recipientData>
+  <wne:recipientData>
+    <wne:active wne:val="1"/>
+    <wne:hash wne:val="847753"/>
+  </wne:recipientData>
+  <wne:recipientData>
+    <wne:active wne:val="1"/>
+    <wne:hash wne:val="847754"/>
+  </wne:recipientData>
+  <wne:recipientData>
+    <wne:active wne:val="1"/>
+    <wne:hash wne:val="847755"/>
+  </wne:recipientData>
+  <wne:recipientData>
+    <wne:active wne:val="1"/>
+    <wne:hash wne:val="847756"/>
+  </wne:recipientData>
+  <wne:recipientData>
+    <wne:active wne:val="1"/>
+    <wne:hash wne:val="847757"/>
+  </wne:recipientData>
+  <wne:recipientData>
+    <wne:active wne:val="1"/>
+    <wne:hash wne:val="847758"/>
+  </wne:recipientData>
+  <wne:recipientData>
+    <wne:active wne:val="1"/>
+    <wne:hash wne:val="847880"/>
+  </wne:recipientData>
+  <wne:recipientData>
+    <wne:active wne:val="1"/>
+    <wne:hash wne:val="847881"/>
+  </wne:recipientData>
+  <wne:recipientData>
+    <wne:active wne:val="1"/>
+    <wne:hash wne:val="847882"/>
+  </wne:recipientData>
+  <wne:recipientData>
+    <wne:active wne:val="1"/>
+    <wne:hash wne:val="847883"/>
+  </wne:recipientData>
+  <wne:recipientData>
+    <wne:active wne:val="1"/>
+    <wne:hash wne:val="847884"/>
+  </wne:recipientData>
+  <wne:recipientData>
+    <wne:active wne:val="1"/>
+    <wne:hash wne:val="847885"/>
+  </wne:recipientData>
+  <wne:recipientData>
+    <wne:active wne:val="1"/>
+    <wne:hash wne:val="847886"/>
+  </wne:recipientData>
+  <wne:recipientData>
+    <wne:active wne:val="1"/>
+    <wne:hash wne:val="847887"/>
+  </wne:recipientData>
+  <wne:recipientData>
+    <wne:active wne:val="1"/>
+    <wne:hash wne:val="847888"/>
+  </wne:recipientData>
+  <wne:recipientData>
+    <wne:active wne:val="1"/>
+    <wne:hash wne:val="847889"/>
+  </wne:recipientData>
+  <wne:recipientData>
+    <wne:active wne:val="1"/>
+    <wne:hash wne:val="848011"/>
+  </wne:recipientData>
+  <wne:recipientData>
+    <wne:active wne:val="1"/>
+    <wne:hash wne:val="848012"/>
+  </wne:recipientData>
+  <wne:recipientData>
+    <wne:active wne:val="1"/>
+    <wne:hash wne:val="848013"/>
+  </wne:recipientData>
+  <wne:recipientData>
+    <wne:active wne:val="1"/>
+    <wne:hash wne:val="848014"/>
+  </wne:recipientData>
+  <wne:recipientData>
+    <wne:active wne:val="1"/>
+    <wne:hash wne:val="848015"/>
+  </wne:recipientData>
+  <wne:recipientData>
+    <wne:active wne:val="1"/>
+    <wne:hash wne:val="848016"/>
+  </wne:recipientData>
+  <wne:recipientData>
+    <wne:active wne:val="1"/>
+    <wne:hash wne:val="848017"/>
+  </wne:recipientData>
+  <wne:recipientData>
+    <wne:active wne:val="1"/>
+    <wne:hash wne:val="848018"/>
+  </wne:recipientData>
+  <wne:recipientData>
+    <wne:active wne:val="1"/>
+    <wne:hash wne:val="848019"/>
+  </wne:recipientData>
+  <wne:recipientData>
+    <wne:active wne:val="1"/>
+    <wne:hash wne:val="848020"/>
+  </wne:recipientData>
+  <wne:recipientData>
+    <wne:active wne:val="1"/>
+    <wne:hash wne:val="848142"/>
+  </wne:recipientData>
+  <wne:recipientData>
+    <wne:active wne:val="1"/>
+    <wne:hash wne:val="848143"/>
   </wne:recipientData>
 </wne:recipients>
 </file>

</xml_diff>